<commit_message>
Updated read me and Notes
</commit_message>
<xml_diff>
--- a/Notes/Notes_regarding_scripts.docx
+++ b/Notes/Notes_regarding_scripts.docx
@@ -1039,7 +1039,19 @@
       </w:r>
     </w:p>
     <w:p/>
-    <w:p/>
+    <w:p>
+      <w:r>
+        <w:br w:type="page"/>
+      </w:r>
+    </w:p>
+    <w:p>
+      <w:pPr>
+        <w:rPr>
+          <w:b/>
+          <w:bCs/>
+        </w:rPr>
+      </w:pPr>
+    </w:p>
     <w:sectPr>
       <w:pgSz w:w="12240" w:h="15840"/>
       <w:pgMar w:top="1440" w:right="1440" w:bottom="1440" w:left="1440" w:header="708" w:footer="708" w:gutter="0"/>

</xml_diff>